<commit_message>
Update scientific writing files
</commit_message>
<xml_diff>
--- a/Bluestem Lab Report Template 2018.docx
+++ b/Bluestem Lab Report Template 2018.docx
@@ -433,12 +433,14 @@
         <w:rPr>
           <w:sz w:val="32"/>
           <w:szCs w:val="32"/>
-        </w:rPr>
-      </w:pPr>
-      <w:r>
-        <w:rPr>
-          <w:sz w:val="32"/>
-          <w:szCs w:val="32"/>
+          <w:highlight w:val="yellow"/>
+        </w:rPr>
+      </w:pPr>
+      <w:r>
+        <w:rPr>
+          <w:sz w:val="32"/>
+          <w:szCs w:val="32"/>
+          <w:highlight w:val="yellow"/>
         </w:rPr>
         <w:t>[Full Name]</w:t>
       </w:r>
@@ -449,12 +451,14 @@
         <w:rPr>
           <w:sz w:val="32"/>
           <w:szCs w:val="32"/>
-        </w:rPr>
-      </w:pPr>
-      <w:r>
-        <w:rPr>
-          <w:sz w:val="32"/>
-          <w:szCs w:val="32"/>
+          <w:highlight w:val="yellow"/>
+        </w:rPr>
+      </w:pPr>
+      <w:r>
+        <w:rPr>
+          <w:sz w:val="32"/>
+          <w:szCs w:val="32"/>
+          <w:highlight w:val="yellow"/>
         </w:rPr>
         <w:tab/>
       </w:r>
@@ -462,6 +466,7 @@
         <w:rPr>
           <w:sz w:val="32"/>
           <w:szCs w:val="32"/>
+          <w:highlight w:val="yellow"/>
         </w:rPr>
         <w:tab/>
       </w:r>
@@ -469,6 +474,7 @@
         <w:rPr>
           <w:sz w:val="32"/>
           <w:szCs w:val="32"/>
+          <w:highlight w:val="yellow"/>
         </w:rPr>
         <w:tab/>
       </w:r>
@@ -476,6 +482,7 @@
         <w:rPr>
           <w:sz w:val="32"/>
           <w:szCs w:val="32"/>
+          <w:highlight w:val="yellow"/>
         </w:rPr>
         <w:tab/>
         <w:t>[Lab Section]</w:t>
@@ -493,6 +500,7 @@
         <w:rPr>
           <w:sz w:val="32"/>
           <w:szCs w:val="32"/>
+          <w:highlight w:val="yellow"/>
         </w:rPr>
         <w:tab/>
       </w:r>
@@ -500,6 +508,7 @@
         <w:rPr>
           <w:sz w:val="32"/>
           <w:szCs w:val="32"/>
+          <w:highlight w:val="yellow"/>
         </w:rPr>
         <w:tab/>
       </w:r>
@@ -507,6 +516,7 @@
         <w:rPr>
           <w:sz w:val="32"/>
           <w:szCs w:val="32"/>
+          <w:highlight w:val="yellow"/>
         </w:rPr>
         <w:tab/>
       </w:r>
@@ -514,6 +524,7 @@
         <w:rPr>
           <w:sz w:val="32"/>
           <w:szCs w:val="32"/>
+          <w:highlight w:val="yellow"/>
         </w:rPr>
         <w:tab/>
         <w:t>[Date]</w:t>
@@ -851,21 +862,7 @@
           <w:bCs/>
           <w:szCs w:val="24"/>
         </w:rPr>
-        <w:t xml:space="preserve"> photosynthesis</w:t>
-      </w:r>
-      <w:r>
-        <w:rPr>
-          <w:bCs/>
-          <w:szCs w:val="24"/>
-        </w:rPr>
-        <w:t xml:space="preserve">, </w:t>
-      </w:r>
-      <w:r>
-        <w:rPr>
-          <w:bCs/>
-          <w:szCs w:val="24"/>
-        </w:rPr>
-        <w:t>leaf conductance, leaf nitrogen content, nitrogen use efficiency, leaf thickness, and shoot biomass</w:t>
+        <w:t xml:space="preserve"> photosynthesis, leaf conductance, leaf nitrogen content, nitrogen use efficiency, leaf thickness, and shoot biomass</w:t>
       </w:r>
       <w:r>
         <w:rPr>
@@ -902,28 +899,7 @@
           <w:bCs/>
           <w:szCs w:val="24"/>
         </w:rPr>
-        <w:t xml:space="preserve">Benson and Harnett </w:t>
-      </w:r>
-      <w:r>
-        <w:rPr>
-          <w:bCs/>
-          <w:szCs w:val="24"/>
-        </w:rPr>
-        <w:t>(</w:t>
-      </w:r>
-      <w:r>
-        <w:rPr>
-          <w:bCs/>
-          <w:szCs w:val="24"/>
-        </w:rPr>
-        <w:t>2006</w:t>
-      </w:r>
-      <w:r>
-        <w:rPr>
-          <w:bCs/>
-          <w:szCs w:val="24"/>
-        </w:rPr>
-        <w:t xml:space="preserve">) </w:t>
+        <w:t xml:space="preserve">Benson and Harnett (2006) </w:t>
       </w:r>
       <w:r>
         <w:rPr>
@@ -969,8 +945,6 @@
         </w:rPr>
         <w:t xml:space="preserve"> in response to fire. </w:t>
       </w:r>
-      <w:bookmarkStart w:id="0" w:name="_GoBack"/>
-      <w:bookmarkEnd w:id="0"/>
     </w:p>
     <w:p>
       <w:pPr>
@@ -1079,14 +1053,7 @@
           <w:rFonts w:cs="Times New Roman"/>
           <w:szCs w:val="24"/>
         </w:rPr>
-        <w:t xml:space="preserve"> photosynthetic pathway</w:t>
-      </w:r>
-      <w:r>
-        <w:rPr>
-          <w:rFonts w:cs="Times New Roman"/>
-          <w:szCs w:val="24"/>
-        </w:rPr>
-        <w:t xml:space="preserve">. </w:t>
+        <w:t xml:space="preserve"> photosynthetic pathway. </w:t>
       </w:r>
       <w:r>
         <w:rPr>
@@ -1249,31 +1216,7 @@
         <w:rPr>
           <w:highlight w:val="yellow"/>
         </w:rPr>
-        <w:t>[</w:t>
-      </w:r>
-      <w:r>
-        <w:rPr>
-          <w:highlight w:val="yellow"/>
-        </w:rPr>
-        <w:t>A</w:t>
-      </w:r>
-      <w:r>
-        <w:rPr>
-          <w:highlight w:val="yellow"/>
-        </w:rPr>
-        <w:t xml:space="preserve">dd your </w:t>
-      </w:r>
-      <w:r>
-        <w:rPr>
-          <w:highlight w:val="yellow"/>
-        </w:rPr>
-        <w:t>methods paragraph</w:t>
-      </w:r>
-      <w:r>
-        <w:rPr>
-          <w:highlight w:val="yellow"/>
-        </w:rPr>
-        <w:t xml:space="preserve"> that you wrote in your lab manual. Refer to the</w:t>
+        <w:t>[Refer to the</w:t>
       </w:r>
       <w:r>
         <w:rPr>
@@ -1297,7 +1240,25 @@
         <w:rPr>
           <w:highlight w:val="yellow"/>
         </w:rPr>
-        <w:t xml:space="preserve">revise, if necessary, </w:t>
+        <w:t>revise, if necessary,</w:t>
+      </w:r>
+      <w:r>
+        <w:rPr>
+          <w:highlight w:val="yellow"/>
+        </w:rPr>
+        <w:t xml:space="preserve"> </w:t>
+      </w:r>
+      <w:r>
+        <w:rPr>
+          <w:highlight w:val="yellow"/>
+        </w:rPr>
+        <w:t>your methods paragraph that you wrote in your lab manual</w:t>
+      </w:r>
+      <w:r>
+        <w:rPr>
+          <w:highlight w:val="yellow"/>
+        </w:rPr>
+        <w:t xml:space="preserve"> </w:t>
       </w:r>
       <w:r>
         <w:rPr>
@@ -1393,7 +1354,22 @@
         <w:rPr>
           <w:highlight w:val="yellow"/>
         </w:rPr>
-        <w:t xml:space="preserve"> assignment]</w:t>
+        <w:t xml:space="preserve"> assignment</w:t>
+      </w:r>
+      <w:r>
+        <w:rPr>
+          <w:highlight w:val="yellow"/>
+        </w:rPr>
+        <w:t xml:space="preserve">. Arrange them so that the correct figure legends are underneath each figure, </w:t>
+      </w:r>
+      <w:r>
+        <w:rPr>
+          <w:highlight w:val="yellow"/>
+        </w:rPr>
+        <w:t>and the t-test results paragraphs are one right after the other, and after the figures.</w:t>
+      </w:r>
+      <w:r>
+        <w:t xml:space="preserve"> </w:t>
       </w:r>
     </w:p>
     <w:p>
@@ -1466,13 +1442,31 @@
         <w:rPr>
           <w:highlight w:val="yellow"/>
         </w:rPr>
+        <w:t xml:space="preserve">at least two of </w:t>
+      </w:r>
+      <w:r>
+        <w:rPr>
+          <w:highlight w:val="yellow"/>
+        </w:rPr>
         <w:t xml:space="preserve">these four </w:t>
       </w:r>
       <w:r>
         <w:rPr>
           <w:highlight w:val="yellow"/>
         </w:rPr>
-        <w:t>papers (you will have to visit the MSUM Library webpage and search for the</w:t>
+        <w:t>papers (you will have to visit the MSUM Library webpage</w:t>
+      </w:r>
+      <w:r>
+        <w:rPr>
+          <w:highlight w:val="yellow"/>
+        </w:rPr>
+        <w:t xml:space="preserve"> and/or Google Scholar</w:t>
+      </w:r>
+      <w:r>
+        <w:rPr>
+          <w:highlight w:val="yellow"/>
+        </w:rPr>
+        <w:t xml:space="preserve"> and search for the</w:t>
       </w:r>
       <w:r>
         <w:rPr>
@@ -1490,7 +1484,13 @@
         <w:rPr>
           <w:highlight w:val="yellow"/>
         </w:rPr>
-        <w:t xml:space="preserve"> – not</w:t>
+        <w:t xml:space="preserve"> the abstract, intro, and conclusions (you will not have time to read the entire papers). N</w:t>
+      </w:r>
+      <w:r>
+        <w:rPr>
+          <w:highlight w:val="yellow"/>
+        </w:rPr>
+        <w:t>ot</w:t>
       </w:r>
       <w:r>
         <w:rPr>
@@ -1502,7 +1502,19 @@
         <w:rPr>
           <w:highlight w:val="yellow"/>
         </w:rPr>
-        <w:t xml:space="preserve"> that the information below is merely to help you locate the papers, they are not cited correctly</w:t>
+        <w:t xml:space="preserve"> that the information below is merel</w:t>
+      </w:r>
+      <w:r>
+        <w:rPr>
+          <w:highlight w:val="yellow"/>
+        </w:rPr>
+        <w:t>y to help you locate the papers;</w:t>
+      </w:r>
+      <w:r>
+        <w:rPr>
+          <w:highlight w:val="yellow"/>
+        </w:rPr>
+        <w:t xml:space="preserve"> they are not cited correctly</w:t>
       </w:r>
       <w:r>
         <w:rPr>
@@ -1676,16 +1688,7 @@
           <w:szCs w:val="24"/>
           <w:highlight w:val="yellow"/>
         </w:rPr>
-        <w:t>and C and N content of roots and soil in tallgrass prairie</w:t>
-      </w:r>
-      <w:r>
-        <w:rPr>
-          <w:rFonts w:cs="Times New Roman"/>
-          <w:color w:val="131413"/>
-          <w:szCs w:val="24"/>
-          <w:highlight w:val="yellow"/>
-        </w:rPr>
-        <w:t xml:space="preserve">; </w:t>
+        <w:t xml:space="preserve">and C and N content of roots and soil in tallgrass prairie; </w:t>
       </w:r>
     </w:p>
     <w:p>
@@ -1719,23 +1722,7 @@
           <w:szCs w:val="24"/>
           <w:highlight w:val="yellow"/>
         </w:rPr>
-        <w:t>The role of seed and vegetative reprod</w:t>
-      </w:r>
-      <w:r>
-        <w:rPr>
-          <w:rFonts w:cs="Times New Roman"/>
-          <w:szCs w:val="24"/>
-          <w:highlight w:val="yellow"/>
-        </w:rPr>
-        <w:t xml:space="preserve">uction in plant recruitment and </w:t>
-      </w:r>
-      <w:r>
-        <w:rPr>
-          <w:rFonts w:cs="Times New Roman"/>
-          <w:szCs w:val="24"/>
-          <w:highlight w:val="yellow"/>
-        </w:rPr>
-        <w:t>demography in tallgrass prairie</w:t>
+        <w:t>The role of seed and vegetative reproduction in plant recruitment and demography in tallgrass prairie</w:t>
       </w:r>
       <w:r>
         <w:rPr>
@@ -1824,7 +1811,13 @@
         <w:rPr>
           <w:highlight w:val="yellow"/>
         </w:rPr>
-        <w:t xml:space="preserve">your lab manual, for the four </w:t>
+        <w:t>your lab manual, for the</w:t>
+      </w:r>
+      <w:r>
+        <w:rPr>
+          <w:highlight w:val="yellow"/>
+        </w:rPr>
+        <w:t xml:space="preserve"> </w:t>
       </w:r>
       <w:r>
         <w:rPr>
@@ -1836,7 +1829,7 @@
         <w:rPr>
           <w:highlight w:val="yellow"/>
         </w:rPr>
-        <w:t xml:space="preserve"> listed above</w:t>
+        <w:t xml:space="preserve"> that were cited in the intro and discussion</w:t>
       </w:r>
       <w:r>
         <w:rPr>
@@ -1878,17 +1871,17 @@
         <w:rPr>
           <w:highlight w:val="yellow"/>
         </w:rPr>
+        <w:t xml:space="preserve">, however only include it is you cited it. </w:t>
+      </w:r>
+      <w:r>
+        <w:rPr>
+          <w:highlight w:val="yellow"/>
+        </w:rPr>
+        <w:t>]</w:t>
+      </w:r>
+      <w:r>
         <w:t xml:space="preserve"> </w:t>
       </w:r>
-      <w:r>
-        <w:rPr>
-          <w:highlight w:val="yellow"/>
-        </w:rPr>
-        <w:t>]</w:t>
-      </w:r>
-      <w:r>
-        <w:t xml:space="preserve"> </w:t>
-      </w:r>
     </w:p>
     <w:p>
       <w:r>
@@ -1903,14 +1896,8 @@
       <w:r>
         <w:t>163-177.</w:t>
       </w:r>
-    </w:p>
-    <w:p>
-      <w:pPr>
-        <w:rPr>
-          <w:sz w:val="20"/>
-          <w:szCs w:val="20"/>
-        </w:rPr>
-      </w:pPr>
+      <w:bookmarkStart w:id="0" w:name="_GoBack"/>
+      <w:bookmarkEnd w:id="0"/>
     </w:p>
     <w:sectPr>
       <w:footerReference w:type="even" r:id="rId7"/>

</xml_diff>